<commit_message>
Conception: Data structs + Design Pat
</commit_message>
<xml_diff>
--- a/c-61/sprint0/Conception.docx
+++ b/c-61/sprint0/Conception.docx
@@ -400,19 +400,225 @@
         <w:rPr>
           <w:lang w:val="fr-CA"/>
         </w:rPr>
-        <w:tab/>
-      </w:r>
-      <w:r>
-        <w:rPr>
-          <w:lang w:val="fr-CA"/>
-        </w:rPr>
-        <w:tab/>
-      </w:r>
-      <w:r>
-        <w:rPr>
-          <w:lang w:val="fr-CA"/>
-        </w:rPr>
-        <w:t>Dictionnaires :</w:t>
+        <w:t>La première structure de données que nous avons choisi avec une attention particulière, est un dictionnaire pour stocker les templates de produits</w:t>
+      </w:r>
+      <w:r>
+        <w:rPr>
+          <w:lang w:val="fr-CA"/>
+        </w:rPr>
+        <w:t xml:space="preserve">, ainsi que les </w:t>
+      </w:r>
+      <w:r>
+        <w:rPr>
+          <w:lang w:val="fr-CA"/>
+        </w:rPr>
+        <w:t xml:space="preserve">. Ce qui importe le plus </w:t>
+      </w:r>
+      <w:r>
+        <w:rPr>
+          <w:lang w:val="fr-CA"/>
+        </w:rPr>
+        <w:t>est l’accès au template, peu importe l’ordre, donc la complexité de cette structure (ordre de (1)) va être optimale.</w:t>
+      </w:r>
+    </w:p>
+    <w:p>
+      <w:pPr>
+        <w:rPr>
+          <w:lang w:val="fr-CA"/>
+        </w:rPr>
+      </w:pPr>
+      <w:r>
+        <w:rPr>
+          <w:lang w:val="fr-CA"/>
+        </w:rPr>
+        <w:t xml:space="preserve">La deuxième </w:t>
+      </w:r>
+      <w:r>
+        <w:rPr>
+          <w:lang w:val="fr-CA"/>
+        </w:rPr>
+        <w:t xml:space="preserve">structure de données est l’ArrayList, qui servira </w:t>
+      </w:r>
+      <w:r>
+        <w:rPr>
+          <w:lang w:val="fr-CA"/>
+        </w:rPr>
+        <w:t xml:space="preserve">à contenir </w:t>
+      </w:r>
+      <w:r>
+        <w:rPr>
+          <w:lang w:val="fr-CA"/>
+        </w:rPr>
+        <w:t>des</w:t>
+      </w:r>
+      <w:r>
+        <w:rPr>
+          <w:lang w:val="fr-CA"/>
+        </w:rPr>
+        <w:t xml:space="preserve"> objets Notes, Expenses</w:t>
+      </w:r>
+      <w:r>
+        <w:rPr>
+          <w:lang w:val="fr-CA"/>
+        </w:rPr>
+        <w:t>, et Points. Nous avons choisi cette structure de données puisqu’elle peut dynamiquement s’agrandir, contrairement à une bonne vieille liste (array), mais surtout parce que nous devons parcourir ces listes fréquemment</w:t>
+      </w:r>
+      <w:r>
+        <w:rPr>
+          <w:lang w:val="fr-CA"/>
+        </w:rPr>
+        <w:t xml:space="preserve"> et qu’elles utilisent des itérateurs, qui sont optimisés pour faire cette opération.</w:t>
+      </w:r>
+    </w:p>
+    <w:p>
+      <w:pPr>
+        <w:rPr>
+          <w:lang w:val="fr-CA"/>
+        </w:rPr>
+      </w:pPr>
+      <w:r>
+        <w:rPr>
+          <w:lang w:val="fr-CA"/>
+        </w:rPr>
+        <w:t xml:space="preserve">Finalement, la troisième structure de données, et celle dont nous allons implémenter de toutes pièces, est une liste chaînée. </w:t>
+      </w:r>
+    </w:p>
+    <w:p>
+      <w:pPr>
+        <w:rPr>
+          <w:lang w:val="fr-CA"/>
+        </w:rPr>
+      </w:pPr>
+    </w:p>
+    <w:p>
+      <w:pPr>
+        <w:rPr>
+          <w:lang w:val="fr-CA"/>
+        </w:rPr>
+      </w:pPr>
+      <w:r>
+        <w:rPr>
+          <w:lang w:val="fr-CA"/>
+        </w:rPr>
+        <w:drawing>
+          <wp:inline distT="0" distB="0" distL="0" distR="0" wp14:anchorId="1C9E4DBB" wp14:editId="60789974">
+            <wp:extent cx="5943600" cy="2007870"/>
+            <wp:effectExtent l="0" t="0" r="0" b="0"/>
+            <wp:docPr id="1" name="Picture 1" descr="Graphical user interface, text, application, email&#10;&#10;Description automatically generated"/>
+            <wp:cNvGraphicFramePr>
+              <a:graphicFrameLocks xmlns:a="http://schemas.openxmlformats.org/drawingml/2006/main" noChangeAspect="1"/>
+            </wp:cNvGraphicFramePr>
+            <a:graphic xmlns:a="http://schemas.openxmlformats.org/drawingml/2006/main">
+              <a:graphicData uri="http://schemas.openxmlformats.org/drawingml/2006/picture">
+                <pic:pic xmlns:pic="http://schemas.openxmlformats.org/drawingml/2006/picture">
+                  <pic:nvPicPr>
+                    <pic:cNvPr id="1" name="Picture 1" descr="Graphical user interface, text, application, email&#10;&#10;Description automatically generated"/>
+                    <pic:cNvPicPr/>
+                  </pic:nvPicPr>
+                  <pic:blipFill>
+                    <a:blip r:embed="rId5"/>
+                    <a:stretch>
+                      <a:fillRect/>
+                    </a:stretch>
+                  </pic:blipFill>
+                  <pic:spPr>
+                    <a:xfrm>
+                      <a:off x="0" y="0"/>
+                      <a:ext cx="5943600" cy="2007870"/>
+                    </a:xfrm>
+                    <a:prstGeom prst="rect">
+                      <a:avLst/>
+                    </a:prstGeom>
+                  </pic:spPr>
+                </pic:pic>
+              </a:graphicData>
+            </a:graphic>
+          </wp:inline>
+        </w:drawing>
+      </w:r>
+    </w:p>
+    <w:p>
+      <w:r>
+        <w:t>AL : Things we have t</w:t>
+      </w:r>
+      <w:r>
+        <w:t xml:space="preserve">o access by index 0(1) ++, if we have to remove things O(n) --, </w:t>
+      </w:r>
+      <w:r>
+        <w:br/>
+      </w:r>
+      <w:r>
+        <w:rPr>
+          <w:rStyle w:val="Strong"/>
+          <w:rFonts w:ascii="Raleway" w:hAnsi="Raleway"/>
+          <w:color w:val="000000"/>
+          <w:sz w:val="27"/>
+          <w:szCs w:val="27"/>
+          <w:shd w:val="clear" w:color="auto" w:fill="FFFFFF"/>
+        </w:rPr>
+        <w:t>it's actually a sensible choice when the number of reads is far more than the number of writes</w:t>
+      </w:r>
+      <w:r>
+        <w:rPr>
+          <w:rFonts w:ascii="Raleway" w:hAnsi="Raleway"/>
+          <w:color w:val="000000"/>
+          <w:sz w:val="27"/>
+          <w:szCs w:val="27"/>
+          <w:shd w:val="clear" w:color="auto" w:fill="FFFFFF"/>
+        </w:rPr>
+        <w:t>.</w:t>
+      </w:r>
+    </w:p>
+    <w:p>
+      <w:r>
+        <w:t xml:space="preserve">LL: Access/remove by index --, adding (0(1)) </w:t>
+      </w:r>
+      <w:r>
+        <w:rPr>
+          <w:rStyle w:val="Emphasis"/>
+          <w:rFonts w:ascii="Raleway" w:hAnsi="Raleway"/>
+          <w:b/>
+          <w:bCs/>
+          <w:color w:val="000000"/>
+          <w:sz w:val="27"/>
+          <w:szCs w:val="27"/>
+          <w:shd w:val="clear" w:color="auto" w:fill="FFFFFF"/>
+        </w:rPr>
+        <w:t>LinkedLists </w:t>
+      </w:r>
+      <w:r>
+        <w:rPr>
+          <w:rStyle w:val="Strong"/>
+          <w:rFonts w:ascii="Raleway" w:hAnsi="Raleway"/>
+          <w:color w:val="000000"/>
+          <w:sz w:val="27"/>
+          <w:szCs w:val="27"/>
+          <w:shd w:val="clear" w:color="auto" w:fill="FFFFFF"/>
+        </w:rPr>
+        <w:t>are more suitable when the addition rate is much higher than the read rate</w:t>
+      </w:r>
+      <w:r>
+        <w:rPr>
+          <w:rFonts w:ascii="Raleway" w:hAnsi="Raleway"/>
+          <w:color w:val="000000"/>
+          <w:sz w:val="27"/>
+          <w:szCs w:val="27"/>
+          <w:shd w:val="clear" w:color="auto" w:fill="FFFFFF"/>
+        </w:rPr>
+        <w:t>.</w:t>
+      </w:r>
+    </w:p>
+    <w:p>
+      <w:pPr>
+        <w:rPr>
+          <w:lang w:val="fr-CA"/>
+        </w:rPr>
+      </w:pPr>
+      <w:r>
+        <w:rPr>
+          <w:lang w:val="fr-CA"/>
+        </w:rPr>
+        <w:t>Liste chaînée :</w:t>
       </w:r>
     </w:p>
     <w:p>
@@ -430,7 +636,14 @@
         <w:rPr>
           <w:lang w:val="fr-CA"/>
         </w:rPr>
-        <w:t>Accès aux données rapides (ordre de 1)</w:t>
+        <w:lastRenderedPageBreak/>
+        <w:t xml:space="preserve">Pour les produits pour stocker les matériaux les composants, insertions (si connait le point d’entrée) ordre(1). Puisque chaque </w:t>
+      </w:r>
+      <w:r>
+        <w:rPr>
+          <w:lang w:val="fr-CA"/>
+        </w:rPr>
+        <w:t>nœud contient le prochain, parcourir la liste en entier est très rapide.</w:t>
       </w:r>
     </w:p>
     <w:p>
@@ -444,7 +657,13 @@
         <w:rPr>
           <w:lang w:val="fr-CA"/>
         </w:rPr>
-        <w:t>Liste chaînée :</w:t>
+        <w:t>ArrayList</w:t>
+      </w:r>
+      <w:r>
+        <w:rPr>
+          <w:lang w:val="fr-CA"/>
+        </w:rPr>
+        <w:t xml:space="preserve"> : </w:t>
       </w:r>
     </w:p>
     <w:p>
@@ -462,33 +681,7 @@
         <w:rPr>
           <w:lang w:val="fr-CA"/>
         </w:rPr>
-        <w:t xml:space="preserve">Pour les produits pour stocker les matériaux les composants, insertions (si connait le point d’entrée) ordre(1). Puisque chaque </w:t>
-      </w:r>
-      <w:r>
-        <w:rPr>
-          <w:lang w:val="fr-CA"/>
-        </w:rPr>
-        <w:t>nœud contient le prochain, parcourir la liste en entier est très rapide.</w:t>
-      </w:r>
-    </w:p>
-    <w:p>
-      <w:pPr>
-        <w:ind w:left="1440"/>
-        <w:rPr>
-          <w:lang w:val="fr-CA"/>
-        </w:rPr>
-      </w:pPr>
-      <w:r>
-        <w:rPr>
-          <w:lang w:val="fr-CA"/>
-        </w:rPr>
-        <w:t>ArrayList</w:t>
-      </w:r>
-      <w:r>
-        <w:rPr>
-          <w:lang w:val="fr-CA"/>
-        </w:rPr>
-        <w:t xml:space="preserve"> : </w:t>
+        <w:t>Non-syncronisé (plusieurs threads peuvent accéder, donc plus vite, contrairement à vecteur)</w:t>
       </w:r>
     </w:p>
     <w:p>
@@ -506,7 +699,7 @@
         <w:rPr>
           <w:lang w:val="fr-CA"/>
         </w:rPr>
-        <w:t>Non-syncronisé (plusieurs threads peuvent accéder, donc plus vite, contrairement à vecteur)</w:t>
+        <w:t>Grossi dynamiquement</w:t>
       </w:r>
     </w:p>
     <w:p>
@@ -524,7 +717,7 @@
         <w:rPr>
           <w:lang w:val="fr-CA"/>
         </w:rPr>
-        <w:t>Grossi dynamiquement</w:t>
+        <w:t>ArrayList grossi de 50% au lieu de 100% quand dépasse son nb d’éléments, plus efficient en gestion de mémoire</w:t>
       </w:r>
     </w:p>
     <w:p>
@@ -534,15 +727,12 @@
           <w:ilvl w:val="0"/>
           <w:numId w:val="1"/>
         </w:numPr>
-        <w:rPr>
-          <w:lang w:val="fr-CA"/>
-        </w:rPr>
-      </w:pPr>
-      <w:r>
-        <w:rPr>
-          <w:lang w:val="fr-CA"/>
-        </w:rPr>
-        <w:t>ArrayList grossi de 50% au lieu de 100% quand dépasse son nb d’éléments, plus efficient en gestion de mémoire</w:t>
+      </w:pPr>
+      <w:r>
+        <w:t>Using for Expenses, Notes, Points, pcq ces listes peuvent grossir (who knows how</w:t>
+      </w:r>
+      <w:r>
+        <w:t xml:space="preserve"> many will be added)</w:t>
       </w:r>
     </w:p>
     <w:p>
@@ -552,12 +742,76 @@
           <w:ilvl w:val="0"/>
           <w:numId w:val="1"/>
         </w:numPr>
-      </w:pPr>
-      <w:r>
-        <w:t>Using for Expenses, Notes, Points, pcq ces listes peuvent grossir (who knows how</w:t>
-      </w:r>
-      <w:r>
-        <w:t xml:space="preserve"> many will be added)</w:t>
+        <w:rPr>
+          <w:lang w:val="fr-CA"/>
+        </w:rPr>
+      </w:pPr>
+      <w:r>
+        <w:rPr>
+          <w:lang w:val="fr-CA"/>
+        </w:rPr>
+        <w:t>Itérateur : optimisé pour itérer dans liste</w:t>
+      </w:r>
+      <w:r>
+        <w:rPr>
+          <w:lang w:val="fr-CA"/>
+        </w:rPr>
+        <w:t>, insertion pas très rapide, mais pas grosses listes donc pas un problème</w:t>
+      </w:r>
+    </w:p>
+    <w:p>
+      <w:pPr>
+        <w:ind w:left="1440"/>
+        <w:rPr>
+          <w:lang w:val="fr-CA"/>
+        </w:rPr>
+      </w:pPr>
+    </w:p>
+    <w:p>
+      <w:pPr>
+        <w:rPr>
+          <w:lang w:val="fr-CA"/>
+        </w:rPr>
+      </w:pPr>
+      <w:r>
+        <w:rPr>
+          <w:lang w:val="fr-CA"/>
+        </w:rPr>
+        <w:tab/>
+        <w:t>• Patrons de conception</w:t>
+      </w:r>
+    </w:p>
+    <w:p>
+      <w:pPr>
+        <w:rPr>
+          <w:lang w:val="fr-CA"/>
+        </w:rPr>
+      </w:pPr>
+      <w:r>
+        <w:rPr>
+          <w:lang w:val="fr-CA"/>
+        </w:rPr>
+        <w:t>Le premier patron de conception que nous avons décidé d’utiliser est le patron Builder</w:t>
+      </w:r>
+    </w:p>
+    <w:p>
+      <w:pPr>
+        <w:rPr>
+          <w:lang w:val="fr-CA"/>
+        </w:rPr>
+      </w:pPr>
+      <w:r>
+        <w:rPr>
+          <w:lang w:val="fr-CA"/>
+        </w:rPr>
+        <w:tab/>
+      </w:r>
+      <w:r>
+        <w:rPr>
+          <w:lang w:val="fr-CA"/>
+        </w:rPr>
+        <w:tab/>
+        <w:t>Builder :</w:t>
       </w:r>
     </w:p>
     <w:p>
@@ -575,55 +829,7 @@
         <w:rPr>
           <w:lang w:val="fr-CA"/>
         </w:rPr>
-        <w:t>Itérateur : optimisé pour itérer dans liste</w:t>
-      </w:r>
-      <w:r>
-        <w:rPr>
-          <w:lang w:val="fr-CA"/>
-        </w:rPr>
-        <w:t>, insertion pas très rapide, mais pas grosses listes donc pas un problème</w:t>
-      </w:r>
-    </w:p>
-    <w:p>
-      <w:pPr>
-        <w:ind w:left="1440"/>
-        <w:rPr>
-          <w:lang w:val="fr-CA"/>
-        </w:rPr>
-      </w:pPr>
-    </w:p>
-    <w:p>
-      <w:pPr>
-        <w:rPr>
-          <w:lang w:val="fr-CA"/>
-        </w:rPr>
-      </w:pPr>
-      <w:r>
-        <w:rPr>
-          <w:lang w:val="fr-CA"/>
-        </w:rPr>
-        <w:tab/>
-        <w:t>• Patrons de conception</w:t>
-      </w:r>
-    </w:p>
-    <w:p>
-      <w:pPr>
-        <w:rPr>
-          <w:lang w:val="fr-CA"/>
-        </w:rPr>
-      </w:pPr>
-      <w:r>
-        <w:rPr>
-          <w:lang w:val="fr-CA"/>
-        </w:rPr>
-        <w:tab/>
-      </w:r>
-      <w:r>
-        <w:rPr>
-          <w:lang w:val="fr-CA"/>
-        </w:rPr>
-        <w:tab/>
-        <w:t>Builder :</w:t>
+        <w:t>Permet créer objets avec toutes les possibilités de variables d’instance, permet à l’utilisateur de laisser certains champs vides</w:t>
       </w:r>
     </w:p>
     <w:p>
@@ -641,7 +847,7 @@
         <w:rPr>
           <w:lang w:val="fr-CA"/>
         </w:rPr>
-        <w:t>Permet créer objets avec toutes les possibilités de variables d’instance, permet à l’utilisateur de laisser certains champs vides</w:t>
+        <w:t>Flexibilité : pas besoin de 1000 constructeurs</w:t>
       </w:r>
     </w:p>
     <w:p>
@@ -659,7 +865,21 @@
         <w:rPr>
           <w:lang w:val="fr-CA"/>
         </w:rPr>
-        <w:t>Flexibilité : pas besoin de 1000 constructeurs</w:t>
+        <w:t>Template</w:t>
+      </w:r>
+    </w:p>
+    <w:p>
+      <w:pPr>
+        <w:ind w:left="1440"/>
+        <w:rPr>
+          <w:lang w:val="fr-CA"/>
+        </w:rPr>
+      </w:pPr>
+      <w:r>
+        <w:rPr>
+          <w:lang w:val="fr-CA"/>
+        </w:rPr>
+        <w:t xml:space="preserve">DAO : </w:t>
       </w:r>
     </w:p>
     <w:p>
@@ -677,21 +897,13 @@
         <w:rPr>
           <w:lang w:val="fr-CA"/>
         </w:rPr>
-        <w:t>Template</w:t>
-      </w:r>
-    </w:p>
-    <w:p>
-      <w:pPr>
-        <w:ind w:left="1440"/>
-        <w:rPr>
-          <w:lang w:val="fr-CA"/>
-        </w:rPr>
-      </w:pPr>
-      <w:r>
-        <w:rPr>
-          <w:lang w:val="fr-CA"/>
-        </w:rPr>
-        <w:t xml:space="preserve">DAO : </w:t>
+        <w:t xml:space="preserve">Permet d’encapsuler la communication entre </w:t>
+      </w:r>
+      <w:r>
+        <w:rPr>
+          <w:lang w:val="fr-CA"/>
+        </w:rPr>
+        <w:t>le logiciel et les sources externes de données</w:t>
       </w:r>
     </w:p>
     <w:p>
@@ -709,13 +921,7 @@
         <w:rPr>
           <w:lang w:val="fr-CA"/>
         </w:rPr>
-        <w:t xml:space="preserve">Permet d’encapsuler la communication entre </w:t>
-      </w:r>
-      <w:r>
-        <w:rPr>
-          <w:lang w:val="fr-CA"/>
-        </w:rPr>
-        <w:t>le logiciel et les sources externes de données</w:t>
+        <w:t>Permet aux autres classes de se concentrer sur leur logique, les DAO gèrent l’accès aux données nécessaires</w:t>
       </w:r>
     </w:p>
     <w:p>
@@ -733,8 +939,27 @@
         <w:rPr>
           <w:lang w:val="fr-CA"/>
         </w:rPr>
-        <w:lastRenderedPageBreak/>
-        <w:t>Permet aux autres classes de se concentrer sur leur logique, les DAO gèrent l’accès aux données nécessaires</w:t>
+        <w:t>Aspect-oriented programming : chaque aspect (inventaire, connection, etc.) a son DAO pour</w:t>
+      </w:r>
+      <w:r>
+        <w:rPr>
+          <w:lang w:val="fr-CA"/>
+        </w:rPr>
+        <w:t xml:space="preserve"> accéder aux données qui lui est pertinent</w:t>
+      </w:r>
+    </w:p>
+    <w:p>
+      <w:pPr>
+        <w:ind w:left="1440"/>
+        <w:rPr>
+          <w:lang w:val="fr-CA"/>
+        </w:rPr>
+      </w:pPr>
+      <w:r>
+        <w:rPr>
+          <w:lang w:val="fr-CA"/>
+        </w:rPr>
+        <w:t>MVC :</w:t>
       </w:r>
     </w:p>
     <w:p>
@@ -752,27 +977,7 @@
         <w:rPr>
           <w:lang w:val="fr-CA"/>
         </w:rPr>
-        <w:t>Aspect-oriented programming : chaque aspect (inventaire, connection, etc.) a son DAO pour</w:t>
-      </w:r>
-      <w:r>
-        <w:rPr>
-          <w:lang w:val="fr-CA"/>
-        </w:rPr>
-        <w:t xml:space="preserve"> accéder aux données qui lui est pertinent</w:t>
-      </w:r>
-    </w:p>
-    <w:p>
-      <w:pPr>
-        <w:ind w:left="1440"/>
-        <w:rPr>
-          <w:lang w:val="fr-CA"/>
-        </w:rPr>
-      </w:pPr>
-      <w:r>
-        <w:rPr>
-          <w:lang w:val="fr-CA"/>
-        </w:rPr>
-        <w:t>MVC :</w:t>
+        <w:t>Spring MVC </w:t>
       </w:r>
     </w:p>
     <w:p>
@@ -790,7 +995,7 @@
         <w:rPr>
           <w:lang w:val="fr-CA"/>
         </w:rPr>
-        <w:t>Spring MVC </w:t>
+        <w:t>Permet de le contexte du développement Web, d’encapsuler les différents aspects (vue, logique,)</w:t>
       </w:r>
     </w:p>
     <w:p>
@@ -808,7 +1013,7 @@
         <w:rPr>
           <w:lang w:val="fr-CA"/>
         </w:rPr>
-        <w:t>Permet de le contexte du développement Web, d’encapsuler les différents aspects (vue, logique,)</w:t>
+        <w:t>Contrôleur permet la non-communication entre la vue et la logique</w:t>
       </w:r>
     </w:p>
     <w:p>
@@ -826,24 +1031,6 @@
         <w:rPr>
           <w:lang w:val="fr-CA"/>
         </w:rPr>
-        <w:t>Contrôleur permet la non-communication entre la vue et la logique</w:t>
-      </w:r>
-    </w:p>
-    <w:p>
-      <w:pPr>
-        <w:pStyle w:val="ListParagraph"/>
-        <w:numPr>
-          <w:ilvl w:val="0"/>
-          <w:numId w:val="1"/>
-        </w:numPr>
-        <w:rPr>
-          <w:lang w:val="fr-CA"/>
-        </w:rPr>
-      </w:pPr>
-      <w:r>
-        <w:rPr>
-          <w:lang w:val="fr-CA"/>
-        </w:rPr>
         <w:t>Aspect fondamental de Spring</w:t>
       </w:r>
     </w:p>
@@ -901,6 +1088,7 @@
         </w:rPr>
       </w:pPr>
       <w:r>
+        <w:lastRenderedPageBreak/>
         <w:tab/>
       </w:r>
       <w:r>
@@ -1604,6 +1792,28 @@
       <w:contextualSpacing/>
     </w:pPr>
   </w:style>
+  <w:style w:type="character" w:styleId="Strong">
+    <w:name w:val="Strong"/>
+    <w:basedOn w:val="DefaultParagraphFont"/>
+    <w:uiPriority w:val="22"/>
+    <w:qFormat/>
+    <w:rsid w:val="0080101B"/>
+    <w:rPr>
+      <w:b/>
+      <w:bCs/>
+    </w:rPr>
+  </w:style>
+  <w:style w:type="character" w:styleId="Emphasis">
+    <w:name w:val="Emphasis"/>
+    <w:basedOn w:val="DefaultParagraphFont"/>
+    <w:uiPriority w:val="20"/>
+    <w:qFormat/>
+    <w:rsid w:val="0080101B"/>
+    <w:rPr>
+      <w:i/>
+      <w:iCs/>
+    </w:rPr>
+  </w:style>
 </w:styles>
 </file>
 

</xml_diff>

<commit_message>
Added Finance Utility Class UML
</commit_message>
<xml_diff>
--- a/c-61/sprint0/Conception.docx
+++ b/c-61/sprint0/Conception.docx
@@ -598,6 +598,19 @@
         </w:rPr>
         <w:t xml:space="preserve"> </w:t>
       </w:r>
+      <w:r>
+        <w:rPr>
+          <w:lang w:val="fr-CA"/>
+        </w:rPr>
+        <w:br/>
+      </w:r>
+      <w:r>
+        <w:rPr>
+          <w:highlight w:val="yellow"/>
+          <w:lang w:val="fr-CA"/>
+        </w:rPr>
+        <w:t>+ FinanceUtilityCalculator</w:t>
+      </w:r>
     </w:p>
     <w:p>
       <w:pPr>
@@ -695,20 +708,20 @@
         <w:rPr>
           <w:lang w:val="fr-CA"/>
         </w:rPr>
-        <w:t xml:space="preserve">Nous avons aussi utilisé le patron DAO (Data Access Object) parce qu’il se prête bien au framework Spring, qui est fondé dans le concept de l’encapsulation de données grâce à l’inversion de contrôle (Inversion of Control). </w:t>
-      </w:r>
-      <w:r>
-        <w:rPr>
-          <w:lang w:val="fr-CA"/>
-        </w:rPr>
-        <w:t xml:space="preserve">Le DAO était un choix naturel qui nous permet pousser l’encapsulation en </w:t>
+        <w:t xml:space="preserve">Nous avons aussi utilisé le patron DAO (Data Access Object) parce qu’il se prête bien au framework Spring, qui est fondé dans le concept de l’encapsulation de données grâce à l’inversion de contrôle </w:t>
       </w:r>
       <w:r>
         <w:rPr>
           <w:lang w:val="fr-CA"/>
         </w:rPr>
         <w:lastRenderedPageBreak/>
-        <w:t xml:space="preserve">séparant le traitement des données dans les différents servlets (modules) et l’accès aux données. Les modules peuvent donc que ne se concentrer sur leur logique. Dans le module Lobby, en cliquant sur le bloc-notes, </w:t>
+        <w:t xml:space="preserve">(Inversion of Control). </w:t>
+      </w:r>
+      <w:r>
+        <w:rPr>
+          <w:lang w:val="fr-CA"/>
+        </w:rPr>
+        <w:t xml:space="preserve">Le DAO était un choix naturel qui nous permet pousser l’encapsulation en séparant le traitement des données dans les différents servlets (modules) et l’accès aux données. Les modules peuvent donc que ne se concentrer sur leur logique. Dans le module Lobby, en cliquant sur le bloc-notes, </w:t>
       </w:r>
       <w:r>
         <w:rPr>
@@ -901,106 +914,98 @@
         <w:rPr>
           <w:lang w:val="fr-CA"/>
         </w:rPr>
-        <w:t>• Algorithmes</w:t>
-      </w:r>
-    </w:p>
-    <w:p>
-      <w:pPr>
-        <w:rPr>
-          <w:lang w:val="fr-CA"/>
-        </w:rPr>
-      </w:pPr>
-      <w:r>
-        <w:rPr>
-          <w:lang w:val="fr-CA"/>
-        </w:rPr>
-        <w:tab/>
-      </w:r>
-      <w:r>
-        <w:rPr>
-          <w:lang w:val="fr-CA"/>
-        </w:rPr>
-        <w:tab/>
-        <w:t>Encryption pour mdp</w:t>
-      </w:r>
-    </w:p>
-    <w:p>
-      <w:pPr>
-        <w:rPr>
-          <w:lang w:val="fr-CA"/>
-        </w:rPr>
-      </w:pPr>
-      <w:r>
-        <w:rPr>
-          <w:lang w:val="fr-CA"/>
-        </w:rPr>
-        <w:tab/>
-      </w:r>
-      <w:r>
-        <w:rPr>
-          <w:lang w:val="fr-CA"/>
-        </w:rPr>
-        <w:tab/>
-      </w:r>
-    </w:p>
-    <w:p>
-      <w:pPr>
-        <w:rPr>
-          <w:lang w:val="fr-CA"/>
-        </w:rPr>
-      </w:pPr>
-      <w:r>
-        <w:rPr>
-          <w:lang w:val="fr-CA"/>
-        </w:rPr>
-        <w:tab/>
-        <w:t xml:space="preserve">• Mathématiques </w:t>
-      </w:r>
-    </w:p>
-    <w:p>
-      <w:pPr>
-        <w:rPr>
-          <w:rFonts w:ascii="Segoe UI Symbol" w:hAnsi="Segoe UI Symbol"/>
-          <w:lang w:val="fr-CA"/>
-        </w:rPr>
-      </w:pPr>
-      <w:r>
-        <w:rPr>
-          <w:rFonts w:ascii="Segoe UI Symbol" w:hAnsi="Segoe UI Symbol"/>
-          <w:lang w:val="fr-CA"/>
-        </w:rPr>
-        <w:tab/>
-      </w:r>
-      <w:r>
-        <w:rPr>
-          <w:rFonts w:ascii="Segoe UI Symbol" w:hAnsi="Segoe UI Symbol"/>
-          <w:lang w:val="fr-CA"/>
-        </w:rPr>
-        <w:tab/>
-        <w:t>Extrapolation</w:t>
-      </w:r>
-    </w:p>
-    <w:p>
-      <w:pPr>
-        <w:rPr>
-          <w:rFonts w:ascii="Segoe UI Symbol" w:hAnsi="Segoe UI Symbol"/>
-          <w:lang w:val="fr-CA"/>
-        </w:rPr>
-      </w:pPr>
-      <w:r>
-        <w:rPr>
-          <w:rFonts w:ascii="Segoe UI Symbol" w:hAnsi="Segoe UI Symbol"/>
-          <w:lang w:val="fr-CA"/>
-        </w:rPr>
-        <w:tab/>
-      </w:r>
-      <w:r>
-        <w:rPr>
-          <w:rFonts w:ascii="Segoe UI Symbol" w:hAnsi="Segoe UI Symbol"/>
-          <w:lang w:val="fr-CA"/>
-        </w:rPr>
-        <w:tab/>
-        <w:t>Encryption</w:t>
+        <w:t>• Algorithme</w:t>
+      </w:r>
+      <w:r>
+        <w:rPr>
+          <w:lang w:val="fr-CA"/>
+        </w:rPr>
+        <w:t xml:space="preserve"> et mathématiques</w:t>
+      </w:r>
+    </w:p>
+    <w:p>
+      <w:pPr>
+        <w:rPr>
+          <w:lang w:val="fr-CA"/>
+        </w:rPr>
+      </w:pPr>
+      <w:r>
+        <w:rPr>
+          <w:lang w:val="fr-CA"/>
+        </w:rPr>
+        <w:t>L’algorithme que nous allons implémenter d</w:t>
+      </w:r>
+      <w:r>
+        <w:rPr>
+          <w:lang w:val="fr-CA"/>
+        </w:rPr>
+        <w:t xml:space="preserve">ans notre projet servira à </w:t>
+      </w:r>
+      <w:r>
+        <w:rPr>
+          <w:lang w:val="fr-CA"/>
+        </w:rPr>
+        <w:t>extrapoler la tendance des ventes pour une période de temps spécifiée par l’utilisateur. Tout d’abord, nous devons déterminer le modèle de régression approprié grâce au calcul du coefficient de détermination</w:t>
+      </w:r>
+      <w:r>
+        <w:rPr>
+          <w:lang w:val="fr-CA"/>
+        </w:rPr>
+        <w:t xml:space="preserve"> pour les modèles linéaires, logarithmiques et exponentiels. Cet algorithme permettra de déterminer le modèle qui décrit le nuage de points</w:t>
+      </w:r>
+      <w:r>
+        <w:rPr>
+          <w:lang w:val="fr-CA"/>
+        </w:rPr>
+        <w:t xml:space="preserve"> (le profit)</w:t>
+      </w:r>
+      <w:r>
+        <w:rPr>
+          <w:lang w:val="fr-CA"/>
+        </w:rPr>
+        <w:t xml:space="preserve"> avec le plus de fiabilité</w:t>
+      </w:r>
+      <w:r>
+        <w:rPr>
+          <w:lang w:val="fr-CA"/>
+        </w:rPr>
+        <w:t xml:space="preserve">. </w:t>
+      </w:r>
+      <w:r>
+        <w:rPr>
+          <w:lang w:val="fr-CA"/>
+        </w:rPr>
+        <w:t xml:space="preserve">Quand nous connaissons le modèle approprié, nous allons </w:t>
+      </w:r>
+      <w:r>
+        <w:rPr>
+          <w:lang w:val="fr-CA"/>
+        </w:rPr>
+        <w:t>pouvoir extrapoler des valeurs et les afficher à l’usager pour faire une projection des revenus pour la période spécifiée</w:t>
+      </w:r>
+      <w:r>
+        <w:rPr>
+          <w:lang w:val="fr-CA"/>
+        </w:rPr>
+        <w:t>, c’est-à-dire, nous allons trouver les valeurs Y (le profit) associé à des valeurs X (le temps) futures avec le modèle que nous avons trouvé grâce à notre algorithme</w:t>
+      </w:r>
+      <w:r>
+        <w:rPr>
+          <w:lang w:val="fr-CA"/>
+        </w:rPr>
+        <w:t>.</w:t>
+      </w:r>
+      <w:r>
+        <w:rPr>
+          <w:lang w:val="fr-CA"/>
+        </w:rPr>
+        <w:t xml:space="preserve"> </w:t>
+      </w:r>
+      <w:r>
+        <w:rPr>
+          <w:lang w:val="fr-CA"/>
+        </w:rPr>
+        <w:t>Nous pouvons aussi afficher la droite, le type, et le taux de fiabilité de la régression pour offrir un maximum d’informations pertinentes à l’usager.</w:t>
       </w:r>
     </w:p>
     <w:sectPr>

</xml_diff>